<commit_message>
added bonuses, changed lives 3->5
</commit_message>
<xml_diff>
--- a/dokumentacja/PROZE_szkic_projektu_Brawański_Kaczkowski.docx
+++ b/dokumentacja/PROZE_szkic_projektu_Brawański_Kaczkowski.docx
@@ -1,10 +1,10 @@
 
 <file path=word/document.xml><?xml version="1.0" encoding="utf-8"?>
-<w:document xmlns:wpc="http://schemas.microsoft.com/office/word/2010/wordprocessingCanvas" xmlns:cx="http://schemas.microsoft.com/office/drawing/2014/chartex" xmlns:cx1="http://schemas.microsoft.com/office/drawing/2015/9/8/chartex" xmlns:cx2="http://schemas.microsoft.com/office/drawing/2015/10/21/chartex" xmlns:cx3="http://schemas.microsoft.com/office/drawing/2016/5/9/chartex" xmlns:cx4="http://schemas.microsoft.com/office/drawing/2016/5/10/chartex" xmlns:cx5="http://schemas.microsoft.com/office/drawing/2016/5/11/chartex" xmlns:cx6="http://schemas.microsoft.com/office/drawing/2016/5/12/chartex" xmlns:cx7="http://schemas.microsoft.com/office/drawing/2016/5/13/chartex" xmlns:cx8="http://schemas.microsoft.com/office/drawing/2016/5/14/chartex" xmlns:mc="http://schemas.openxmlformats.org/markup-compatibility/2006" xmlns:aink="http://schemas.microsoft.com/office/drawing/2016/ink" xmlns:am3d="http://schemas.microsoft.com/office/drawing/2017/model3d" xmlns:o="urn:schemas-microsoft-com:office:office" xmlns:r="http://schemas.openxmlformats.org/officeDocument/2006/relationships" xmlns:m="http://schemas.openxmlformats.org/officeDocument/2006/math" xmlns:v="urn:schemas-microsoft-com:vml" xmlns:wp14="http://schemas.microsoft.com/office/word/2010/wordprocessingDrawing" xmlns:wp="http://schemas.openxmlformats.org/drawingml/2006/wordprocessingDrawing" xmlns:w10="urn:schemas-microsoft-com:office:word" xmlns:w="http://schemas.openxmlformats.org/wordprocessingml/2006/main" xmlns:w14="http://schemas.microsoft.com/office/word/2010/wordml" xmlns:w15="http://schemas.microsoft.com/office/word/2012/wordml" xmlns:w16cex="http://schemas.microsoft.com/office/word/2018/wordml/cex" xmlns:w16cid="http://schemas.microsoft.com/office/word/2016/wordml/cid" xmlns:w16="http://schemas.microsoft.com/office/word/2018/wordml" xmlns:w16se="http://schemas.microsoft.com/office/word/2015/wordml/symex" xmlns:wpg="http://schemas.microsoft.com/office/word/2010/wordprocessingGroup" xmlns:wpi="http://schemas.microsoft.com/office/word/2010/wordprocessingInk" xmlns:wne="http://schemas.microsoft.com/office/word/2006/wordml" xmlns:wps="http://schemas.microsoft.com/office/word/2010/wordprocessingShape" mc:Ignorable="w14 w15 w16se w16cid w16 w16cex wp14">
+<w:document xmlns:wpc="http://schemas.microsoft.com/office/word/2010/wordprocessingCanvas" xmlns:cx="http://schemas.microsoft.com/office/drawing/2014/chartex" xmlns:cx1="http://schemas.microsoft.com/office/drawing/2015/9/8/chartex" xmlns:cx2="http://schemas.microsoft.com/office/drawing/2015/10/21/chartex" xmlns:cx3="http://schemas.microsoft.com/office/drawing/2016/5/9/chartex" xmlns:cx4="http://schemas.microsoft.com/office/drawing/2016/5/10/chartex" xmlns:cx5="http://schemas.microsoft.com/office/drawing/2016/5/11/chartex" xmlns:cx6="http://schemas.microsoft.com/office/drawing/2016/5/12/chartex" xmlns:cx7="http://schemas.microsoft.com/office/drawing/2016/5/13/chartex" xmlns:cx8="http://schemas.microsoft.com/office/drawing/2016/5/14/chartex" xmlns:mc="http://schemas.openxmlformats.org/markup-compatibility/2006" xmlns:aink="http://schemas.microsoft.com/office/drawing/2016/ink" xmlns:am3d="http://schemas.microsoft.com/office/drawing/2017/model3d" xmlns:o="urn:schemas-microsoft-com:office:office" xmlns:r="http://schemas.openxmlformats.org/officeDocument/2006/relationships" xmlns:m="http://schemas.openxmlformats.org/officeDocument/2006/math" xmlns:v="urn:schemas-microsoft-com:vml" xmlns:wp14="http://schemas.microsoft.com/office/word/2010/wordprocessingDrawing" xmlns:wp="http://schemas.openxmlformats.org/drawingml/2006/wordprocessingDrawing" xmlns:w10="urn:schemas-microsoft-com:office:word" xmlns:w="http://schemas.openxmlformats.org/wordprocessingml/2006/main" xmlns:w14="http://schemas.microsoft.com/office/word/2010/wordml" xmlns:w15="http://schemas.microsoft.com/office/word/2012/wordml" xmlns:w16cid="http://schemas.microsoft.com/office/word/2016/wordml/cid" xmlns:w16se="http://schemas.microsoft.com/office/word/2015/wordml/symex" xmlns:wpg="http://schemas.microsoft.com/office/word/2010/wordprocessingGroup" xmlns:wpi="http://schemas.microsoft.com/office/word/2010/wordprocessingInk" xmlns:wne="http://schemas.microsoft.com/office/word/2006/wordml" xmlns:wps="http://schemas.microsoft.com/office/word/2010/wordprocessingShape" mc:Ignorable="w14 w15 w16se w16cid wp14">
   <w:body>
     <w:p>
       <w:pPr>
-        <w:pStyle w:val="Title"/>
+        <w:pStyle w:val="Tytu"/>
       </w:pPr>
       <w:r>
         <w:t>PROZE 20</w:t>
@@ -21,7 +21,7 @@
     </w:p>
     <w:p>
       <w:pPr>
-        <w:pStyle w:val="Subtitle"/>
+        <w:pStyle w:val="Podtytu"/>
         <w:spacing w:after="0"/>
       </w:pPr>
       <w:r>
@@ -30,7 +30,7 @@
     </w:p>
     <w:p>
       <w:pPr>
-        <w:pStyle w:val="Subtitle"/>
+        <w:pStyle w:val="Podtytu"/>
       </w:pPr>
       <w:r>
         <w:t>Zespół: Mateusz Brawański, Maciej Kaczkowski</w:t>
@@ -38,6 +38,13 @@
     </w:p>
     <w:sdt>
       <w:sdtPr>
+        <w:rPr>
+          <w:rFonts w:asciiTheme="minorHAnsi" w:eastAsiaTheme="minorHAnsi" w:hAnsiTheme="minorHAnsi" w:cstheme="minorBidi"/>
+          <w:b w:val="0"/>
+          <w:sz w:val="24"/>
+          <w:szCs w:val="22"/>
+          <w:lang w:val="pl-PL"/>
+        </w:rPr>
         <w:id w:val="1957368484"/>
         <w:docPartObj>
           <w:docPartGallery w:val="Table of Contents"/>
@@ -46,18 +53,14 @@
       </w:sdtPr>
       <w:sdtEndPr>
         <w:rPr>
-          <w:rFonts w:asciiTheme="minorHAnsi" w:eastAsiaTheme="minorHAnsi" w:hAnsiTheme="minorHAnsi" w:cstheme="minorBidi"/>
           <w:bCs/>
           <w:noProof/>
-          <w:sz w:val="24"/>
-          <w:szCs w:val="22"/>
-          <w:lang w:val="pl-PL"/>
         </w:rPr>
       </w:sdtEndPr>
       <w:sdtContent>
         <w:p>
           <w:pPr>
-            <w:pStyle w:val="TOCHeading"/>
+            <w:pStyle w:val="Nagwekspisutreci"/>
           </w:pPr>
           <w:proofErr w:type="spellStart"/>
           <w:r>
@@ -75,7 +78,7 @@
         </w:p>
         <w:p>
           <w:pPr>
-            <w:pStyle w:val="TOC1"/>
+            <w:pStyle w:val="Spistreci1"/>
             <w:tabs>
               <w:tab w:val="right" w:leader="dot" w:pos="10456"/>
             </w:tabs>
@@ -98,7 +101,7 @@
           <w:hyperlink w:anchor="_Toc55569173" w:history="1">
             <w:r>
               <w:rPr>
-                <w:rStyle w:val="Hyperlink"/>
+                <w:rStyle w:val="Hipercze"/>
                 <w:noProof/>
               </w:rPr>
               <w:t>Zasady gry</w:t>
@@ -155,7 +158,7 @@
         </w:p>
         <w:p>
           <w:pPr>
-            <w:pStyle w:val="TOC2"/>
+            <w:pStyle w:val="Spistreci2"/>
             <w:tabs>
               <w:tab w:val="right" w:leader="dot" w:pos="10456"/>
             </w:tabs>
@@ -169,7 +172,7 @@
           <w:hyperlink w:anchor="_Toc55569174" w:history="1">
             <w:r>
               <w:rPr>
-                <w:rStyle w:val="Hyperlink"/>
+                <w:rStyle w:val="Hipercze"/>
                 <w:noProof/>
               </w:rPr>
               <w:t>Podstawy</w:t>
@@ -226,7 +229,7 @@
         </w:p>
         <w:p>
           <w:pPr>
-            <w:pStyle w:val="TOC2"/>
+            <w:pStyle w:val="Spistreci2"/>
             <w:tabs>
               <w:tab w:val="right" w:leader="dot" w:pos="10456"/>
             </w:tabs>
@@ -240,7 +243,7 @@
           <w:hyperlink w:anchor="_Toc55569175" w:history="1">
             <w:r>
               <w:rPr>
-                <w:rStyle w:val="Hyperlink"/>
+                <w:rStyle w:val="Hipercze"/>
                 <w:noProof/>
               </w:rPr>
               <w:t>Struktura poziomu</w:t>
@@ -297,7 +300,7 @@
         </w:p>
         <w:p>
           <w:pPr>
-            <w:pStyle w:val="TOC2"/>
+            <w:pStyle w:val="Spistreci2"/>
             <w:tabs>
               <w:tab w:val="right" w:leader="dot" w:pos="10456"/>
             </w:tabs>
@@ -311,7 +314,7 @@
           <w:hyperlink w:anchor="_Toc55569176" w:history="1">
             <w:r>
               <w:rPr>
-                <w:rStyle w:val="Hyperlink"/>
+                <w:rStyle w:val="Hipercze"/>
                 <w:noProof/>
               </w:rPr>
               <w:t>Warunki wygranej i przegranej</w:t>
@@ -368,7 +371,7 @@
         </w:p>
         <w:p>
           <w:pPr>
-            <w:pStyle w:val="TOC2"/>
+            <w:pStyle w:val="Spistreci2"/>
             <w:tabs>
               <w:tab w:val="right" w:leader="dot" w:pos="10456"/>
             </w:tabs>
@@ -382,7 +385,7 @@
           <w:hyperlink w:anchor="_Toc55569177" w:history="1">
             <w:r>
               <w:rPr>
-                <w:rStyle w:val="Hyperlink"/>
+                <w:rStyle w:val="Hipercze"/>
                 <w:noProof/>
               </w:rPr>
               <w:t>Punktacja</w:t>
@@ -439,7 +442,7 @@
         </w:p>
         <w:p>
           <w:pPr>
-            <w:pStyle w:val="TOC2"/>
+            <w:pStyle w:val="Spistreci2"/>
             <w:tabs>
               <w:tab w:val="right" w:leader="dot" w:pos="10456"/>
             </w:tabs>
@@ -453,7 +456,7 @@
           <w:hyperlink w:anchor="_Toc55569178" w:history="1">
             <w:r>
               <w:rPr>
-                <w:rStyle w:val="Hyperlink"/>
+                <w:rStyle w:val="Hipercze"/>
                 <w:noProof/>
               </w:rPr>
               <w:t>Bonusy</w:t>
@@ -510,7 +513,7 @@
         </w:p>
         <w:p>
           <w:pPr>
-            <w:pStyle w:val="TOC2"/>
+            <w:pStyle w:val="Spistreci2"/>
             <w:tabs>
               <w:tab w:val="right" w:leader="dot" w:pos="10456"/>
             </w:tabs>
@@ -524,7 +527,7 @@
           <w:hyperlink w:anchor="_Toc55569179" w:history="1">
             <w:r>
               <w:rPr>
-                <w:rStyle w:val="Hyperlink"/>
+                <w:rStyle w:val="Hipercze"/>
                 <w:noProof/>
               </w:rPr>
               <w:t>Nazwa gracza</w:t>
@@ -581,7 +584,7 @@
         </w:p>
         <w:p>
           <w:pPr>
-            <w:pStyle w:val="TOC1"/>
+            <w:pStyle w:val="Spistreci1"/>
             <w:tabs>
               <w:tab w:val="right" w:leader="dot" w:pos="10456"/>
             </w:tabs>
@@ -595,7 +598,7 @@
           <w:hyperlink w:anchor="_Toc55569180" w:history="1">
             <w:r>
               <w:rPr>
-                <w:rStyle w:val="Hyperlink"/>
+                <w:rStyle w:val="Hipercze"/>
                 <w:noProof/>
               </w:rPr>
               <w:t>Opis menu i okien gry</w:t>
@@ -652,7 +655,7 @@
         </w:p>
         <w:p>
           <w:pPr>
-            <w:pStyle w:val="TOC1"/>
+            <w:pStyle w:val="Spistreci1"/>
             <w:tabs>
               <w:tab w:val="right" w:leader="dot" w:pos="10456"/>
             </w:tabs>
@@ -666,7 +669,7 @@
           <w:hyperlink w:anchor="_Toc55569181" w:history="1">
             <w:r>
               <w:rPr>
-                <w:rStyle w:val="Hyperlink"/>
+                <w:rStyle w:val="Hipercze"/>
                 <w:noProof/>
               </w:rPr>
               <w:t>Rysunki menu</w:t>
@@ -723,7 +726,7 @@
         </w:p>
         <w:p>
           <w:pPr>
-            <w:pStyle w:val="TOC2"/>
+            <w:pStyle w:val="Spistreci2"/>
             <w:tabs>
               <w:tab w:val="right" w:leader="dot" w:pos="10456"/>
             </w:tabs>
@@ -737,7 +740,7 @@
           <w:hyperlink w:anchor="_Toc55569182" w:history="1">
             <w:r>
               <w:rPr>
-                <w:rStyle w:val="Hyperlink"/>
+                <w:rStyle w:val="Hipercze"/>
                 <w:noProof/>
               </w:rPr>
               <w:t>Całe okno</w:t>
@@ -794,7 +797,7 @@
         </w:p>
         <w:p>
           <w:pPr>
-            <w:pStyle w:val="TOC2"/>
+            <w:pStyle w:val="Spistreci2"/>
             <w:tabs>
               <w:tab w:val="right" w:leader="dot" w:pos="10456"/>
             </w:tabs>
@@ -808,7 +811,7 @@
           <w:hyperlink w:anchor="_Toc55569183" w:history="1">
             <w:r>
               <w:rPr>
-                <w:rStyle w:val="Hyperlink"/>
+                <w:rStyle w:val="Hipercze"/>
                 <w:noProof/>
               </w:rPr>
               <w:t>Wybór nazwy gracza</w:t>
@@ -865,7 +868,7 @@
         </w:p>
         <w:p>
           <w:pPr>
-            <w:pStyle w:val="TOC2"/>
+            <w:pStyle w:val="Spistreci2"/>
             <w:tabs>
               <w:tab w:val="right" w:leader="dot" w:pos="10456"/>
             </w:tabs>
@@ -879,7 +882,7 @@
           <w:hyperlink w:anchor="_Toc55569184" w:history="1">
             <w:r>
               <w:rPr>
-                <w:rStyle w:val="Hyperlink"/>
+                <w:rStyle w:val="Hipercze"/>
                 <w:noProof/>
               </w:rPr>
               <w:t>Menu Plik</w:t>
@@ -936,7 +939,7 @@
         </w:p>
         <w:p>
           <w:pPr>
-            <w:pStyle w:val="TOC2"/>
+            <w:pStyle w:val="Spistreci2"/>
             <w:tabs>
               <w:tab w:val="right" w:leader="dot" w:pos="10456"/>
             </w:tabs>
@@ -950,7 +953,7 @@
           <w:hyperlink w:anchor="_Toc55569185" w:history="1">
             <w:r>
               <w:rPr>
-                <w:rStyle w:val="Hyperlink"/>
+                <w:rStyle w:val="Hipercze"/>
                 <w:noProof/>
               </w:rPr>
               <w:t>Menu Gra</w:t>
@@ -1027,7 +1030,7 @@
     </w:p>
     <w:p>
       <w:pPr>
-        <w:pStyle w:val="Heading1"/>
+        <w:pStyle w:val="Nagwek1"/>
       </w:pPr>
       <w:bookmarkStart w:id="0" w:name="_Toc55569173"/>
       <w:r>
@@ -1038,7 +1041,7 @@
     </w:p>
     <w:p>
       <w:pPr>
-        <w:pStyle w:val="Heading2"/>
+        <w:pStyle w:val="Nagwek2"/>
       </w:pPr>
       <w:bookmarkStart w:id="1" w:name="_Toc55569174"/>
       <w:r>
@@ -1062,7 +1065,7 @@
     </w:p>
     <w:p>
       <w:pPr>
-        <w:pStyle w:val="Heading2"/>
+        <w:pStyle w:val="Nagwek2"/>
       </w:pPr>
       <w:bookmarkStart w:id="2" w:name="_Toc55569175"/>
       <w:r>
@@ -1082,7 +1085,7 @@
     </w:p>
     <w:p>
       <w:pPr>
-        <w:pStyle w:val="Heading2"/>
+        <w:pStyle w:val="Nagwek2"/>
       </w:pPr>
       <w:bookmarkStart w:id="3" w:name="_Toc55569176"/>
       <w:r>
@@ -1108,13 +1111,25 @@
         <w:t xml:space="preserve">Każdy gracz ma na start </w:t>
       </w:r>
       <w:r>
-        <w:t>3</w:t>
-      </w:r>
-      <w:r>
-        <w:t xml:space="preserve"> życia. W sytuacji, w której liczba dostępnych żyć gracza osiąga 0 (lub mniej), gracz przegrywa, a gra zostaje zakończona.</w:t>
-      </w:r>
-      <w:r>
-        <w:t xml:space="preserve"> Gracz może mieć maksymalnie 3 życia.</w:t>
+        <w:t>5</w:t>
+      </w:r>
+      <w:r>
+        <w:t xml:space="preserve"> ży</w:t>
+      </w:r>
+      <w:r>
+        <w:t>ć</w:t>
+      </w:r>
+      <w:r>
+        <w:t>. W sytuacji, w której liczba dostępnych żyć gracza osiąga 0 (lub mniej), gracz przegrywa, a gra zostaje zakończona.</w:t>
+      </w:r>
+      <w:r>
+        <w:t xml:space="preserve"> Gracz może mieć maksymalnie </w:t>
+      </w:r>
+      <w:r>
+        <w:t>5 żyć</w:t>
+      </w:r>
+      <w:r>
+        <w:t>.</w:t>
       </w:r>
       <w:r>
         <w:t xml:space="preserve"> Liczba żyć jest przenoszona pomiędzy poziomami.</w:t>
@@ -1127,7 +1142,7 @@
     </w:p>
     <w:p>
       <w:pPr>
-        <w:pStyle w:val="Heading2"/>
+        <w:pStyle w:val="Nagwek2"/>
       </w:pPr>
       <w:bookmarkStart w:id="4" w:name="_Toc55569177"/>
       <w:r>
@@ -1167,7 +1182,7 @@
     </w:p>
     <w:p>
       <w:pPr>
-        <w:pStyle w:val="Heading2"/>
+        <w:pStyle w:val="Nagwek2"/>
       </w:pPr>
       <w:bookmarkStart w:id="5" w:name="_Toc55569178"/>
       <w:r>
@@ -1189,16 +1204,7 @@
         <w:t xml:space="preserve">kary </w:t>
       </w:r>
       <w:r>
-        <w:t>powoduje, że do wyniku za poziom doliczane jest dodatkowe 10% punktów</w:t>
-      </w:r>
-      <w:r>
-        <w:t xml:space="preserve"> (zaokrąglane w dół, np. dla wyniku 45 punktów doliczone zostają 4 punkty),</w:t>
-      </w:r>
-      <w:r>
-        <w:t xml:space="preserve"> jako kara </w:t>
-      </w:r>
-      <w:r>
-        <w:t>za ociąganie się.</w:t>
+        <w:t>powoduje, że do wyniku za poziom doliczane jest dodatkowe 10% punktów (zaokrąglane w dół, np. dla wyniku 45 punktów doliczone zostają 4 punkty), jako kara za ociąganie się.</w:t>
       </w:r>
     </w:p>
     <w:p>
@@ -1219,13 +1225,58 @@
     </w:p>
     <w:p>
       <w:pPr>
-        <w:pStyle w:val="Heading2"/>
-      </w:pPr>
-      <w:bookmarkStart w:id="6" w:name="_Toc55569179"/>
+        <w:spacing w:after="0"/>
+      </w:pPr>
+      <w:r>
+        <w:t>W grze występują ponadto 3 rodzaje bonusów, które pomagają graczowi w ukończeniu gry:</w:t>
+      </w:r>
+    </w:p>
+    <w:p>
+      <w:pPr>
+        <w:spacing w:after="0"/>
+      </w:pPr>
+      <w:r>
+        <w:t>- STRENGTH – gracz może przesuwać maksymalnie 3 skrzynki jednocześnie (tzn. jest możliwy ruch w sytuacji, w której przed graczem stoją 3 skrzynki, a za ostatnią z nich jest wolne pole)</w:t>
+      </w:r>
+    </w:p>
+    <w:p>
+      <w:pPr>
+        <w:spacing w:after="0"/>
+      </w:pPr>
+      <w:r>
+        <w:t>- PULL – gracz może ciągnąć skrzynki (przełączenie zachodzi automatycznie, więc trzeba uważać – bonus może faktycznie zaszkodzić graczowi zamiast pomóc)</w:t>
+      </w:r>
+    </w:p>
+    <w:p>
+      <w:pPr>
+        <w:spacing w:after="0"/>
+      </w:pPr>
+      <w:r>
+        <w:t>- GHOST – gracz może przechodzić przez pola na których znajdują się skrzynki, ale nie ściany</w:t>
+      </w:r>
+    </w:p>
+    <w:p>
+      <w:pPr>
+        <w:spacing w:before="240"/>
+      </w:pPr>
+      <w:r>
+        <w:t>Bonusy są aktywowane po wejściu na pole na którym znajduje się bonus. Wyłączają się po upłynięciu zadanego czasu albo po wykonaniu określonej ilości akcji bonusowych (np. przejściu przez 3 skrzynie)</w:t>
+      </w:r>
+      <w:r>
+        <w:t>.</w:t>
+      </w:r>
+      <w:bookmarkStart w:id="6" w:name="_GoBack"/>
+      <w:bookmarkEnd w:id="6"/>
+    </w:p>
+    <w:p>
+      <w:pPr>
+        <w:pStyle w:val="Nagwek2"/>
+      </w:pPr>
+      <w:bookmarkStart w:id="7" w:name="_Toc55569179"/>
       <w:r>
         <w:t>Nazwa gracza</w:t>
       </w:r>
-      <w:bookmarkEnd w:id="6"/>
+      <w:bookmarkEnd w:id="7"/>
     </w:p>
     <w:p>
       <w:r>
@@ -1239,17 +1290,17 @@
     </w:p>
     <w:p>
       <w:pPr>
-        <w:pStyle w:val="Heading1"/>
-      </w:pPr>
-      <w:bookmarkStart w:id="7" w:name="_Toc55569180"/>
+        <w:pStyle w:val="Nagwek1"/>
+      </w:pPr>
+      <w:bookmarkStart w:id="8" w:name="_Toc55569180"/>
       <w:r>
         <w:t>Opis menu i okien gry</w:t>
       </w:r>
-      <w:bookmarkEnd w:id="7"/>
-    </w:p>
-    <w:p>
-      <w:pPr>
-        <w:pStyle w:val="ListParagraph"/>
+      <w:bookmarkEnd w:id="8"/>
+    </w:p>
+    <w:p>
+      <w:pPr>
+        <w:pStyle w:val="Akapitzlist"/>
         <w:numPr>
           <w:ilvl w:val="0"/>
           <w:numId w:val="1"/>
@@ -1261,7 +1312,7 @@
     </w:p>
     <w:p>
       <w:pPr>
-        <w:pStyle w:val="ListParagraph"/>
+        <w:pStyle w:val="Akapitzlist"/>
         <w:numPr>
           <w:ilvl w:val="1"/>
           <w:numId w:val="1"/>
@@ -1273,7 +1324,7 @@
     </w:p>
     <w:p>
       <w:pPr>
-        <w:pStyle w:val="ListParagraph"/>
+        <w:pStyle w:val="Akapitzlist"/>
         <w:numPr>
           <w:ilvl w:val="1"/>
           <w:numId w:val="1"/>
@@ -1285,7 +1336,7 @@
     </w:p>
     <w:p>
       <w:pPr>
-        <w:pStyle w:val="ListParagraph"/>
+        <w:pStyle w:val="Akapitzlist"/>
         <w:numPr>
           <w:ilvl w:val="1"/>
           <w:numId w:val="1"/>
@@ -1297,7 +1348,7 @@
     </w:p>
     <w:p>
       <w:pPr>
-        <w:pStyle w:val="ListParagraph"/>
+        <w:pStyle w:val="Akapitzlist"/>
         <w:numPr>
           <w:ilvl w:val="0"/>
           <w:numId w:val="1"/>
@@ -1309,7 +1360,7 @@
     </w:p>
     <w:p>
       <w:pPr>
-        <w:pStyle w:val="ListParagraph"/>
+        <w:pStyle w:val="Akapitzlist"/>
         <w:numPr>
           <w:ilvl w:val="1"/>
           <w:numId w:val="1"/>
@@ -1321,7 +1372,7 @@
     </w:p>
     <w:p>
       <w:pPr>
-        <w:pStyle w:val="ListParagraph"/>
+        <w:pStyle w:val="Akapitzlist"/>
         <w:numPr>
           <w:ilvl w:val="2"/>
           <w:numId w:val="1"/>
@@ -1333,7 +1384,7 @@
     </w:p>
     <w:p>
       <w:pPr>
-        <w:pStyle w:val="ListParagraph"/>
+        <w:pStyle w:val="Akapitzlist"/>
         <w:numPr>
           <w:ilvl w:val="2"/>
           <w:numId w:val="1"/>
@@ -1351,37 +1402,31 @@
     </w:p>
     <w:p>
       <w:pPr>
-        <w:pStyle w:val="ListParagraph"/>
+        <w:pStyle w:val="Akapitzlist"/>
         <w:numPr>
           <w:ilvl w:val="2"/>
           <w:numId w:val="1"/>
         </w:numPr>
       </w:pPr>
       <w:r>
-        <w:t xml:space="preserve">Licznik żyć (np. </w:t>
-      </w:r>
-      <w:r>
-        <w:t>3</w:t>
-      </w:r>
-      <w:r>
-        <w:t xml:space="preserve"> na poziom)</w:t>
-      </w:r>
-    </w:p>
-    <w:p>
-      <w:pPr>
-        <w:pStyle w:val="ListParagraph"/>
+        <w:t xml:space="preserve">Licznik żyć </w:t>
+      </w:r>
+    </w:p>
+    <w:p>
+      <w:pPr>
+        <w:pStyle w:val="Akapitzlist"/>
         <w:numPr>
           <w:ilvl w:val="2"/>
           <w:numId w:val="1"/>
         </w:numPr>
       </w:pPr>
       <w:r>
-        <w:t>Czas do zakończenia poziomu (np. 5 min)</w:t>
-      </w:r>
-    </w:p>
-    <w:p>
-      <w:pPr>
-        <w:pStyle w:val="ListParagraph"/>
+        <w:t xml:space="preserve">Czas do zakończenia poziomu </w:t>
+      </w:r>
+    </w:p>
+    <w:p>
+      <w:pPr>
+        <w:pStyle w:val="Akapitzlist"/>
         <w:numPr>
           <w:ilvl w:val="2"/>
           <w:numId w:val="1"/>
@@ -1393,7 +1438,7 @@
     </w:p>
     <w:p>
       <w:pPr>
-        <w:pStyle w:val="ListParagraph"/>
+        <w:pStyle w:val="Akapitzlist"/>
         <w:numPr>
           <w:ilvl w:val="2"/>
           <w:numId w:val="1"/>
@@ -1411,7 +1456,7 @@
     </w:p>
     <w:p>
       <w:pPr>
-        <w:pStyle w:val="ListParagraph"/>
+        <w:pStyle w:val="Akapitzlist"/>
         <w:numPr>
           <w:ilvl w:val="1"/>
           <w:numId w:val="1"/>
@@ -1423,7 +1468,7 @@
     </w:p>
     <w:p>
       <w:pPr>
-        <w:pStyle w:val="ListParagraph"/>
+        <w:pStyle w:val="Akapitzlist"/>
         <w:numPr>
           <w:ilvl w:val="2"/>
           <w:numId w:val="1"/>
@@ -1435,7 +1480,7 @@
     </w:p>
     <w:p>
       <w:pPr>
-        <w:pStyle w:val="ListParagraph"/>
+        <w:pStyle w:val="Akapitzlist"/>
         <w:numPr>
           <w:ilvl w:val="2"/>
           <w:numId w:val="1"/>
@@ -1447,7 +1492,7 @@
     </w:p>
     <w:p>
       <w:pPr>
-        <w:pStyle w:val="ListParagraph"/>
+        <w:pStyle w:val="Akapitzlist"/>
         <w:numPr>
           <w:ilvl w:val="2"/>
           <w:numId w:val="1"/>
@@ -1459,7 +1504,7 @@
     </w:p>
     <w:p>
       <w:pPr>
-        <w:pStyle w:val="ListParagraph"/>
+        <w:pStyle w:val="Akapitzlist"/>
         <w:numPr>
           <w:ilvl w:val="2"/>
           <w:numId w:val="1"/>
@@ -1471,19 +1516,20 @@
     </w:p>
     <w:p>
       <w:pPr>
-        <w:pStyle w:val="ListParagraph"/>
+        <w:pStyle w:val="Akapitzlist"/>
         <w:numPr>
           <w:ilvl w:val="1"/>
           <w:numId w:val="1"/>
         </w:numPr>
       </w:pPr>
       <w:r>
+        <w:lastRenderedPageBreak/>
         <w:t>Menu rozwijalne PLIK</w:t>
       </w:r>
     </w:p>
     <w:p>
       <w:pPr>
-        <w:pStyle w:val="ListParagraph"/>
+        <w:pStyle w:val="Akapitzlist"/>
         <w:numPr>
           <w:ilvl w:val="2"/>
           <w:numId w:val="1"/>
@@ -1495,7 +1541,7 @@
     </w:p>
     <w:p>
       <w:pPr>
-        <w:pStyle w:val="ListParagraph"/>
+        <w:pStyle w:val="Akapitzlist"/>
         <w:numPr>
           <w:ilvl w:val="1"/>
           <w:numId w:val="1"/>
@@ -1507,24 +1553,23 @@
     </w:p>
     <w:p>
       <w:pPr>
-        <w:pStyle w:val="Heading1"/>
-      </w:pPr>
-      <w:bookmarkStart w:id="8" w:name="_Toc55569181"/>
-      <w:r>
-        <w:lastRenderedPageBreak/>
+        <w:pStyle w:val="Nagwek1"/>
+      </w:pPr>
+      <w:bookmarkStart w:id="9" w:name="_Toc55569181"/>
+      <w:r>
         <w:t>Rysunki menu</w:t>
       </w:r>
-      <w:bookmarkEnd w:id="8"/>
-    </w:p>
-    <w:p>
-      <w:pPr>
-        <w:pStyle w:val="Heading2"/>
-      </w:pPr>
-      <w:bookmarkStart w:id="9" w:name="_Toc55569182"/>
+      <w:bookmarkEnd w:id="9"/>
+    </w:p>
+    <w:p>
+      <w:pPr>
+        <w:pStyle w:val="Nagwek2"/>
+      </w:pPr>
+      <w:bookmarkStart w:id="10" w:name="_Toc55569182"/>
       <w:r>
         <w:t>Całe okno</w:t>
       </w:r>
-      <w:bookmarkEnd w:id="9"/>
+      <w:bookmarkEnd w:id="10"/>
     </w:p>
     <w:p>
       <w:r>
@@ -1583,13 +1628,13 @@
     </w:p>
     <w:p>
       <w:pPr>
-        <w:pStyle w:val="Heading2"/>
-      </w:pPr>
-      <w:bookmarkStart w:id="10" w:name="_Toc55569183"/>
+        <w:pStyle w:val="Nagwek2"/>
+      </w:pPr>
+      <w:bookmarkStart w:id="11" w:name="_Toc55569183"/>
       <w:r>
         <w:t>Wybór nazwy gracza</w:t>
       </w:r>
-      <w:bookmarkEnd w:id="10"/>
+      <w:bookmarkEnd w:id="11"/>
     </w:p>
     <w:p>
       <w:r>
@@ -1648,14 +1693,14 @@
     </w:p>
     <w:p>
       <w:pPr>
-        <w:pStyle w:val="Heading2"/>
-      </w:pPr>
-      <w:bookmarkStart w:id="11" w:name="_Toc55569184"/>
+        <w:pStyle w:val="Nagwek2"/>
+      </w:pPr>
+      <w:bookmarkStart w:id="12" w:name="_Toc55569184"/>
       <w:r>
         <w:lastRenderedPageBreak/>
         <w:t>Menu Plik</w:t>
       </w:r>
-      <w:bookmarkEnd w:id="11"/>
+      <w:bookmarkEnd w:id="12"/>
     </w:p>
     <w:p>
       <w:r>
@@ -1714,13 +1759,13 @@
     </w:p>
     <w:p>
       <w:pPr>
-        <w:pStyle w:val="Heading2"/>
-      </w:pPr>
-      <w:bookmarkStart w:id="12" w:name="_Toc55569185"/>
+        <w:pStyle w:val="Nagwek2"/>
+      </w:pPr>
+      <w:bookmarkStart w:id="13" w:name="_Toc55569185"/>
       <w:r>
         <w:t>Menu Gra</w:t>
       </w:r>
-      <w:bookmarkEnd w:id="12"/>
+      <w:bookmarkEnd w:id="13"/>
     </w:p>
     <w:p>
       <w:r>
@@ -1788,7 +1833,7 @@
 </file>
 
 <file path=word/numbering.xml><?xml version="1.0" encoding="utf-8"?>
-<w:numbering xmlns:wpc="http://schemas.microsoft.com/office/word/2010/wordprocessingCanvas" xmlns:cx="http://schemas.microsoft.com/office/drawing/2014/chartex" xmlns:cx1="http://schemas.microsoft.com/office/drawing/2015/9/8/chartex" xmlns:cx2="http://schemas.microsoft.com/office/drawing/2015/10/21/chartex" xmlns:cx3="http://schemas.microsoft.com/office/drawing/2016/5/9/chartex" xmlns:cx4="http://schemas.microsoft.com/office/drawing/2016/5/10/chartex" xmlns:cx5="http://schemas.microsoft.com/office/drawing/2016/5/11/chartex" xmlns:cx6="http://schemas.microsoft.com/office/drawing/2016/5/12/chartex" xmlns:cx7="http://schemas.microsoft.com/office/drawing/2016/5/13/chartex" xmlns:cx8="http://schemas.microsoft.com/office/drawing/2016/5/14/chartex" xmlns:mc="http://schemas.openxmlformats.org/markup-compatibility/2006" xmlns:aink="http://schemas.microsoft.com/office/drawing/2016/ink" xmlns:am3d="http://schemas.microsoft.com/office/drawing/2017/model3d" xmlns:o="urn:schemas-microsoft-com:office:office" xmlns:r="http://schemas.openxmlformats.org/officeDocument/2006/relationships" xmlns:m="http://schemas.openxmlformats.org/officeDocument/2006/math" xmlns:v="urn:schemas-microsoft-com:vml" xmlns:wp14="http://schemas.microsoft.com/office/word/2010/wordprocessingDrawing" xmlns:wp="http://schemas.openxmlformats.org/drawingml/2006/wordprocessingDrawing" xmlns:w10="urn:schemas-microsoft-com:office:word" xmlns:w="http://schemas.openxmlformats.org/wordprocessingml/2006/main" xmlns:w14="http://schemas.microsoft.com/office/word/2010/wordml" xmlns:w15="http://schemas.microsoft.com/office/word/2012/wordml" xmlns:w16cex="http://schemas.microsoft.com/office/word/2018/wordml/cex" xmlns:w16cid="http://schemas.microsoft.com/office/word/2016/wordml/cid" xmlns:w16="http://schemas.microsoft.com/office/word/2018/wordml" xmlns:w16se="http://schemas.microsoft.com/office/word/2015/wordml/symex" xmlns:wpg="http://schemas.microsoft.com/office/word/2010/wordprocessingGroup" xmlns:wpi="http://schemas.microsoft.com/office/word/2010/wordprocessingInk" xmlns:wne="http://schemas.microsoft.com/office/word/2006/wordml" xmlns:wps="http://schemas.microsoft.com/office/word/2010/wordprocessingShape" mc:Ignorable="w14 w15 w16se w16cid w16 w16cex wp14">
+<w:numbering xmlns:wpc="http://schemas.microsoft.com/office/word/2010/wordprocessingCanvas" xmlns:cx="http://schemas.microsoft.com/office/drawing/2014/chartex" xmlns:cx1="http://schemas.microsoft.com/office/drawing/2015/9/8/chartex" xmlns:cx2="http://schemas.microsoft.com/office/drawing/2015/10/21/chartex" xmlns:cx3="http://schemas.microsoft.com/office/drawing/2016/5/9/chartex" xmlns:cx4="http://schemas.microsoft.com/office/drawing/2016/5/10/chartex" xmlns:cx5="http://schemas.microsoft.com/office/drawing/2016/5/11/chartex" xmlns:cx6="http://schemas.microsoft.com/office/drawing/2016/5/12/chartex" xmlns:cx7="http://schemas.microsoft.com/office/drawing/2016/5/13/chartex" xmlns:cx8="http://schemas.microsoft.com/office/drawing/2016/5/14/chartex" xmlns:mc="http://schemas.openxmlformats.org/markup-compatibility/2006" xmlns:aink="http://schemas.microsoft.com/office/drawing/2016/ink" xmlns:am3d="http://schemas.microsoft.com/office/drawing/2017/model3d" xmlns:o="urn:schemas-microsoft-com:office:office" xmlns:r="http://schemas.openxmlformats.org/officeDocument/2006/relationships" xmlns:m="http://schemas.openxmlformats.org/officeDocument/2006/math" xmlns:v="urn:schemas-microsoft-com:vml" xmlns:wp14="http://schemas.microsoft.com/office/word/2010/wordprocessingDrawing" xmlns:wp="http://schemas.openxmlformats.org/drawingml/2006/wordprocessingDrawing" xmlns:w10="urn:schemas-microsoft-com:office:word" xmlns:w="http://schemas.openxmlformats.org/wordprocessingml/2006/main" xmlns:w14="http://schemas.microsoft.com/office/word/2010/wordml" xmlns:w15="http://schemas.microsoft.com/office/word/2012/wordml" xmlns:w16cid="http://schemas.microsoft.com/office/word/2016/wordml/cid" xmlns:w16se="http://schemas.microsoft.com/office/word/2015/wordml/symex" xmlns:wpg="http://schemas.microsoft.com/office/word/2010/wordprocessingGroup" xmlns:wpi="http://schemas.microsoft.com/office/word/2010/wordprocessingInk" xmlns:wne="http://schemas.microsoft.com/office/word/2006/wordml" xmlns:wps="http://schemas.microsoft.com/office/word/2010/wordprocessingShape" mc:Ignorable="w14 w15 w16se w16cid wp14">
   <w:abstractNum w:abstractNumId="0" w15:restartNumberingAfterBreak="0">
     <w:nsid w:val="23BD41C7"/>
     <w:multiLevelType w:val="hybridMultilevel"/>
@@ -2090,7 +2135,7 @@
 </file>
 
 <file path=word/styles.xml><?xml version="1.0" encoding="utf-8"?>
-<w:styles xmlns:mc="http://schemas.openxmlformats.org/markup-compatibility/2006" xmlns:r="http://schemas.openxmlformats.org/officeDocument/2006/relationships" xmlns:w="http://schemas.openxmlformats.org/wordprocessingml/2006/main" xmlns:w14="http://schemas.microsoft.com/office/word/2010/wordml" xmlns:w15="http://schemas.microsoft.com/office/word/2012/wordml" xmlns:w16cex="http://schemas.microsoft.com/office/word/2018/wordml/cex" xmlns:w16cid="http://schemas.microsoft.com/office/word/2016/wordml/cid" xmlns:w16="http://schemas.microsoft.com/office/word/2018/wordml" xmlns:w16se="http://schemas.microsoft.com/office/word/2015/wordml/symex" mc:Ignorable="w14 w15 w16se w16cid w16 w16cex">
+<w:styles xmlns:mc="http://schemas.openxmlformats.org/markup-compatibility/2006" xmlns:r="http://schemas.openxmlformats.org/officeDocument/2006/relationships" xmlns:w="http://schemas.openxmlformats.org/wordprocessingml/2006/main" xmlns:w14="http://schemas.microsoft.com/office/word/2010/wordml" xmlns:w15="http://schemas.microsoft.com/office/word/2012/wordml" xmlns:w16cid="http://schemas.microsoft.com/office/word/2016/wordml/cid" xmlns:w16se="http://schemas.microsoft.com/office/word/2015/wordml/symex" mc:Ignorable="w14 w15 w16se w16cid">
   <w:docDefaults>
     <w:rPrDefault>
       <w:rPr>
@@ -2484,7 +2529,7 @@
     <w:lsdException w:name="Unresolved Mention" w:semiHidden="1" w:unhideWhenUsed="1"/>
     <w:lsdException w:name="Smart Link" w:semiHidden="1" w:unhideWhenUsed="1"/>
   </w:latentStyles>
-  <w:style w:type="paragraph" w:default="1" w:styleId="Normal">
+  <w:style w:type="paragraph" w:default="1" w:styleId="Normalny">
     <w:name w:val="Normal"/>
     <w:qFormat/>
     <w:rsid w:val="007B63F5"/>
@@ -2495,11 +2540,11 @@
       <w:sz w:val="24"/>
     </w:rPr>
   </w:style>
-  <w:style w:type="paragraph" w:styleId="Heading1">
+  <w:style w:type="paragraph" w:styleId="Nagwek1">
     <w:name w:val="heading 1"/>
-    <w:basedOn w:val="Normal"/>
-    <w:next w:val="Normal"/>
-    <w:link w:val="Heading1Char"/>
+    <w:basedOn w:val="Normalny"/>
+    <w:next w:val="Normalny"/>
+    <w:link w:val="Nagwek1Znak"/>
     <w:uiPriority w:val="9"/>
     <w:qFormat/>
     <w:rsid w:val="001714BD"/>
@@ -2516,11 +2561,11 @@
       <w:szCs w:val="32"/>
     </w:rPr>
   </w:style>
-  <w:style w:type="paragraph" w:styleId="Heading2">
+  <w:style w:type="paragraph" w:styleId="Nagwek2">
     <w:name w:val="heading 2"/>
-    <w:basedOn w:val="Normal"/>
-    <w:next w:val="Normal"/>
-    <w:link w:val="Heading2Char"/>
+    <w:basedOn w:val="Normalny"/>
+    <w:next w:val="Normalny"/>
+    <w:link w:val="Nagwek2Znak"/>
     <w:uiPriority w:val="9"/>
     <w:unhideWhenUsed/>
     <w:qFormat/>
@@ -2538,11 +2583,11 @@
       <w:szCs w:val="26"/>
     </w:rPr>
   </w:style>
-  <w:style w:type="paragraph" w:styleId="Heading3">
+  <w:style w:type="paragraph" w:styleId="Nagwek3">
     <w:name w:val="heading 3"/>
-    <w:basedOn w:val="Normal"/>
-    <w:next w:val="Normal"/>
-    <w:link w:val="Heading3Char"/>
+    <w:basedOn w:val="Normalny"/>
+    <w:next w:val="Normalny"/>
+    <w:link w:val="Nagwek3Znak"/>
     <w:uiPriority w:val="9"/>
     <w:semiHidden/>
     <w:unhideWhenUsed/>
@@ -2560,13 +2605,13 @@
       <w:szCs w:val="24"/>
     </w:rPr>
   </w:style>
-  <w:style w:type="character" w:default="1" w:styleId="DefaultParagraphFont">
+  <w:style w:type="character" w:default="1" w:styleId="Domylnaczcionkaakapitu">
     <w:name w:val="Default Paragraph Font"/>
     <w:uiPriority w:val="1"/>
     <w:semiHidden/>
     <w:unhideWhenUsed/>
   </w:style>
-  <w:style w:type="table" w:default="1" w:styleId="TableNormal">
+  <w:style w:type="table" w:default="1" w:styleId="Standardowy">
     <w:name w:val="Normal Table"/>
     <w:uiPriority w:val="99"/>
     <w:semiHidden/>
@@ -2581,15 +2626,15 @@
       </w:tblCellMar>
     </w:tblPr>
   </w:style>
-  <w:style w:type="numbering" w:default="1" w:styleId="NoList">
+  <w:style w:type="numbering" w:default="1" w:styleId="Bezlisty">
     <w:name w:val="No List"/>
     <w:uiPriority w:val="99"/>
     <w:semiHidden/>
     <w:unhideWhenUsed/>
   </w:style>
-  <w:style w:type="paragraph" w:styleId="ListParagraph">
+  <w:style w:type="paragraph" w:styleId="Akapitzlist">
     <w:name w:val="List Paragraph"/>
-    <w:basedOn w:val="Normal"/>
+    <w:basedOn w:val="Normalny"/>
     <w:uiPriority w:val="34"/>
     <w:qFormat/>
     <w:rsid w:val="008B7049"/>
@@ -2598,10 +2643,10 @@
       <w:contextualSpacing/>
     </w:pPr>
   </w:style>
-  <w:style w:type="character" w:customStyle="1" w:styleId="Heading1Char">
-    <w:name w:val="Heading 1 Char"/>
-    <w:basedOn w:val="DefaultParagraphFont"/>
-    <w:link w:val="Heading1"/>
+  <w:style w:type="character" w:customStyle="1" w:styleId="Nagwek1Znak">
+    <w:name w:val="Nagłówek 1 Znak"/>
+    <w:basedOn w:val="Domylnaczcionkaakapitu"/>
+    <w:link w:val="Nagwek1"/>
     <w:uiPriority w:val="9"/>
     <w:rsid w:val="001714BD"/>
     <w:rPr>
@@ -2611,11 +2656,11 @@
       <w:szCs w:val="32"/>
     </w:rPr>
   </w:style>
-  <w:style w:type="paragraph" w:styleId="Title">
+  <w:style w:type="paragraph" w:styleId="Tytu">
     <w:name w:val="Title"/>
-    <w:basedOn w:val="Normal"/>
-    <w:next w:val="Normal"/>
-    <w:link w:val="TitleChar"/>
+    <w:basedOn w:val="Normalny"/>
+    <w:next w:val="Normalny"/>
+    <w:link w:val="TytuZnak"/>
     <w:uiPriority w:val="10"/>
     <w:qFormat/>
     <w:rsid w:val="001714BD"/>
@@ -2632,10 +2677,10 @@
       <w:szCs w:val="56"/>
     </w:rPr>
   </w:style>
-  <w:style w:type="character" w:customStyle="1" w:styleId="TitleChar">
-    <w:name w:val="Title Char"/>
-    <w:basedOn w:val="DefaultParagraphFont"/>
-    <w:link w:val="Title"/>
+  <w:style w:type="character" w:customStyle="1" w:styleId="TytuZnak">
+    <w:name w:val="Tytuł Znak"/>
+    <w:basedOn w:val="Domylnaczcionkaakapitu"/>
+    <w:link w:val="Tytu"/>
     <w:uiPriority w:val="10"/>
     <w:rsid w:val="001714BD"/>
     <w:rPr>
@@ -2647,11 +2692,11 @@
       <w:szCs w:val="56"/>
     </w:rPr>
   </w:style>
-  <w:style w:type="paragraph" w:styleId="Subtitle">
+  <w:style w:type="paragraph" w:styleId="Podtytu">
     <w:name w:val="Subtitle"/>
-    <w:basedOn w:val="Normal"/>
-    <w:next w:val="Normal"/>
-    <w:link w:val="SubtitleChar"/>
+    <w:basedOn w:val="Normalny"/>
+    <w:next w:val="Normalny"/>
+    <w:link w:val="PodtytuZnak"/>
     <w:uiPriority w:val="11"/>
     <w:qFormat/>
     <w:rsid w:val="001714BD"/>
@@ -2667,10 +2712,10 @@
       <w:sz w:val="28"/>
     </w:rPr>
   </w:style>
-  <w:style w:type="character" w:customStyle="1" w:styleId="SubtitleChar">
-    <w:name w:val="Subtitle Char"/>
-    <w:basedOn w:val="DefaultParagraphFont"/>
-    <w:link w:val="Subtitle"/>
+  <w:style w:type="character" w:customStyle="1" w:styleId="PodtytuZnak">
+    <w:name w:val="Podtytuł Znak"/>
+    <w:basedOn w:val="Domylnaczcionkaakapitu"/>
+    <w:link w:val="Podtytu"/>
     <w:uiPriority w:val="11"/>
     <w:rsid w:val="001714BD"/>
     <w:rPr>
@@ -2680,10 +2725,10 @@
       <w:sz w:val="28"/>
     </w:rPr>
   </w:style>
-  <w:style w:type="character" w:customStyle="1" w:styleId="Heading2Char">
-    <w:name w:val="Heading 2 Char"/>
-    <w:basedOn w:val="DefaultParagraphFont"/>
-    <w:link w:val="Heading2"/>
+  <w:style w:type="character" w:customStyle="1" w:styleId="Nagwek2Znak">
+    <w:name w:val="Nagłówek 2 Znak"/>
+    <w:basedOn w:val="Domylnaczcionkaakapitu"/>
+    <w:link w:val="Nagwek2"/>
     <w:uiPriority w:val="9"/>
     <w:rsid w:val="001714BD"/>
     <w:rPr>
@@ -2693,10 +2738,10 @@
       <w:szCs w:val="26"/>
     </w:rPr>
   </w:style>
-  <w:style w:type="character" w:customStyle="1" w:styleId="Heading3Char">
-    <w:name w:val="Heading 3 Char"/>
-    <w:basedOn w:val="DefaultParagraphFont"/>
-    <w:link w:val="Heading3"/>
+  <w:style w:type="character" w:customStyle="1" w:styleId="Nagwek3Znak">
+    <w:name w:val="Nagłówek 3 Znak"/>
+    <w:basedOn w:val="Domylnaczcionkaakapitu"/>
+    <w:link w:val="Nagwek3"/>
     <w:uiPriority w:val="9"/>
     <w:semiHidden/>
     <w:rsid w:val="001714BD"/>
@@ -2707,10 +2752,10 @@
       <w:szCs w:val="24"/>
     </w:rPr>
   </w:style>
-  <w:style w:type="paragraph" w:styleId="TOCHeading">
+  <w:style w:type="paragraph" w:styleId="Nagwekspisutreci">
     <w:name w:val="TOC Heading"/>
-    <w:basedOn w:val="Heading1"/>
-    <w:next w:val="Normal"/>
+    <w:basedOn w:val="Nagwek1"/>
+    <w:next w:val="Normalny"/>
     <w:uiPriority w:val="39"/>
     <w:unhideWhenUsed/>
     <w:qFormat/>
@@ -2723,10 +2768,10 @@
       <w:lang w:val="en-US"/>
     </w:rPr>
   </w:style>
-  <w:style w:type="paragraph" w:styleId="TOC1">
+  <w:style w:type="paragraph" w:styleId="Spistreci1">
     <w:name w:val="toc 1"/>
-    <w:basedOn w:val="Normal"/>
-    <w:next w:val="Normal"/>
+    <w:basedOn w:val="Normalny"/>
+    <w:next w:val="Normalny"/>
     <w:autoRedefine/>
     <w:uiPriority w:val="39"/>
     <w:unhideWhenUsed/>
@@ -2735,10 +2780,10 @@
       <w:spacing w:after="100"/>
     </w:pPr>
   </w:style>
-  <w:style w:type="paragraph" w:styleId="TOC2">
+  <w:style w:type="paragraph" w:styleId="Spistreci2">
     <w:name w:val="toc 2"/>
-    <w:basedOn w:val="Normal"/>
-    <w:next w:val="Normal"/>
+    <w:basedOn w:val="Normalny"/>
+    <w:next w:val="Normalny"/>
     <w:autoRedefine/>
     <w:uiPriority w:val="39"/>
     <w:unhideWhenUsed/>
@@ -2748,9 +2793,9 @@
       <w:ind w:left="240"/>
     </w:pPr>
   </w:style>
-  <w:style w:type="character" w:styleId="Hyperlink">
+  <w:style w:type="character" w:styleId="Hipercze">
     <w:name w:val="Hyperlink"/>
-    <w:basedOn w:val="DefaultParagraphFont"/>
+    <w:basedOn w:val="Domylnaczcionkaakapitu"/>
     <w:uiPriority w:val="99"/>
     <w:unhideWhenUsed/>
     <w:rsid w:val="00E7017D"/>
@@ -3062,7 +3107,7 @@
 </file>
 
 <file path=customXml/itemProps1.xml><?xml version="1.0" encoding="utf-8"?>
-<ds:datastoreItem xmlns:ds="http://schemas.openxmlformats.org/officeDocument/2006/customXml" ds:itemID="{E5B54CCA-226F-45D0-9B43-8DA33F7C12D1}">
+<ds:datastoreItem xmlns:ds="http://schemas.openxmlformats.org/officeDocument/2006/customXml" ds:itemID="{51E937D1-AA00-4DB3-8F8C-AE836D52FBC2}">
   <ds:schemaRefs>
     <ds:schemaRef ds:uri="http://schemas.openxmlformats.org/officeDocument/2006/bibliography"/>
   </ds:schemaRefs>

</xml_diff>

<commit_message>
corrected missclick in number of lives
</commit_message>
<xml_diff>
--- a/dokumentacja/PROZE_szkic_projektu_Brawański_Kaczkowski.docx
+++ b/dokumentacja/PROZE_szkic_projektu_Brawański_Kaczkowski.docx
@@ -62,19 +62,9 @@
           <w:pPr>
             <w:pStyle w:val="Nagwekspisutreci"/>
           </w:pPr>
-          <w:proofErr w:type="spellStart"/>
           <w:r>
-            <w:t>Spis</w:t>
+            <w:t>Spis treści</w:t>
           </w:r>
-          <w:proofErr w:type="spellEnd"/>
-          <w:r>
-            <w:t xml:space="preserve"> </w:t>
-          </w:r>
-          <w:proofErr w:type="spellStart"/>
-          <w:r>
-            <w:t>treści</w:t>
-          </w:r>
-          <w:proofErr w:type="spellEnd"/>
         </w:p>
         <w:p>
           <w:pPr>
@@ -1192,7 +1182,15 @@
     </w:p>
     <w:p>
       <w:r>
-        <w:t>Rozwiązanie 3 poziomów z rzędu bez resetowania poziomów przywraca graczowi maksymalnie 1 utracone życie (do limitu górnego 3 żyć). Bonus może wystąpić kilkakrotnie, ale po jego wystąpieniu, seria liczy się ponownie (np. gracz zresetował poziom 1, potem 2, potem rozwiązał poziomy 3-5 bez resetowania, dostaje życie, następnie rozwiązał poziomy 6-9 bez resetowania, dostaje następne życie).</w:t>
+        <w:t xml:space="preserve">Rozwiązanie 3 poziomów z rzędu bez resetowania poziomów przywraca graczowi maksymalnie 1 utracone życie (do limitu górnego </w:t>
+      </w:r>
+      <w:r>
+        <w:t>5</w:t>
+      </w:r>
+      <w:bookmarkStart w:id="6" w:name="_GoBack"/>
+      <w:bookmarkEnd w:id="6"/>
+      <w:r>
+        <w:t xml:space="preserve"> żyć). Bonus może wystąpić kilkakrotnie, ale po jego wystąpieniu, seria liczy się ponownie (np. gracz zresetował poziom 1, potem 2, potem rozwiązał poziomy 3-5 bez resetowania, dostaje życie, następnie rozwiązał poziomy 6-9 bez resetowania, dostaje następne życie).</w:t>
       </w:r>
     </w:p>
     <w:p>
@@ -1265,8 +1263,6 @@
       <w:r>
         <w:t>.</w:t>
       </w:r>
-      <w:bookmarkStart w:id="6" w:name="_GoBack"/>
-      <w:bookmarkEnd w:id="6"/>
     </w:p>
     <w:p>
       <w:pPr>
@@ -3107,7 +3103,7 @@
 </file>
 
 <file path=customXml/itemProps1.xml><?xml version="1.0" encoding="utf-8"?>
-<ds:datastoreItem xmlns:ds="http://schemas.openxmlformats.org/officeDocument/2006/customXml" ds:itemID="{51E937D1-AA00-4DB3-8F8C-AE836D52FBC2}">
+<ds:datastoreItem xmlns:ds="http://schemas.openxmlformats.org/officeDocument/2006/customXml" ds:itemID="{FF4DE1DC-32B6-4808-ACE4-4833DB0A14D7}">
   <ds:schemaRefs>
     <ds:schemaRef ds:uri="http://schemas.openxmlformats.org/officeDocument/2006/bibliography"/>
   </ds:schemaRefs>

</xml_diff>